<commit_message>
Kravspec + UC1_accept + UC6_accept opdateret
</commit_message>
<xml_diff>
--- a/Kravspecifikation/Accepttests/Accepttest_Use_Case_6_Indsaml_Sensordata_140922.docx
+++ b/Kravspecifikation/Accepttests/Accepttest_Use_Case_6_Indsaml_Sensordata_140922.docx
@@ -122,7 +122,7 @@
       <w:tblGrid>
         <w:gridCol w:w="2263"/>
         <w:gridCol w:w="2268"/>
-        <w:gridCol w:w="2145"/>
+        <w:gridCol w:w="2127"/>
         <w:gridCol w:w="1562"/>
         <w:gridCol w:w="1408"/>
       </w:tblGrid>
@@ -140,7 +140,6 @@
             <w:pPr>
               <w:rPr>
                 <w:rFonts w:asciiTheme="minorHAnsi" w:eastAsiaTheme="minorEastAsia" w:hAnsiTheme="minorHAnsi"/>
-                <w:b w:val="0"/>
                 <w:color w:val="4F81BD"/>
                 <w:lang w:eastAsia="da-DK"/>
               </w:rPr>
@@ -148,7 +147,6 @@
             <w:r>
               <w:rPr>
                 <w:rFonts w:asciiTheme="minorHAnsi" w:eastAsiaTheme="minorEastAsia" w:hAnsiTheme="minorHAnsi"/>
-                <w:b w:val="0"/>
                 <w:lang w:eastAsia="da-DK"/>
               </w:rPr>
               <w:t>U</w:t>
@@ -156,7 +154,6 @@
             <w:r>
               <w:rPr>
                 <w:rFonts w:asciiTheme="minorHAnsi" w:eastAsiaTheme="minorEastAsia" w:hAnsiTheme="minorHAnsi"/>
-                <w:b w:val="0"/>
                 <w:lang w:eastAsia="da-DK"/>
               </w:rPr>
               <w:t>C</w:t>
@@ -164,23 +161,13 @@
             <w:r>
               <w:rPr>
                 <w:rFonts w:asciiTheme="minorHAnsi" w:eastAsiaTheme="minorEastAsia" w:hAnsiTheme="minorHAnsi"/>
-                <w:b w:val="0"/>
-                <w:lang w:eastAsia="da-DK"/>
-              </w:rPr>
-              <w:t>6</w:t>
-            </w:r>
-            <w:r>
-              <w:rPr>
-                <w:rFonts w:asciiTheme="minorHAnsi" w:eastAsiaTheme="minorEastAsia" w:hAnsiTheme="minorHAnsi"/>
-                <w:b w:val="0"/>
-                <w:lang w:eastAsia="da-DK"/>
-              </w:rPr>
-              <w:t>:</w:t>
-            </w:r>
-            <w:r>
-              <w:rPr>
-                <w:rFonts w:asciiTheme="minorHAnsi" w:eastAsiaTheme="minorEastAsia" w:hAnsiTheme="minorHAnsi"/>
-                <w:b w:val="0"/>
+                <w:lang w:eastAsia="da-DK"/>
+              </w:rPr>
+              <w:t>6:</w:t>
+            </w:r>
+            <w:r>
+              <w:rPr>
+                <w:rFonts w:asciiTheme="minorHAnsi" w:eastAsiaTheme="minorEastAsia" w:hAnsiTheme="minorHAnsi"/>
                 <w:lang w:eastAsia="da-DK"/>
               </w:rPr>
               <w:br/>
@@ -188,7 +175,6 @@
             <w:r>
               <w:rPr>
                 <w:rFonts w:asciiTheme="minorHAnsi" w:eastAsiaTheme="minorEastAsia" w:hAnsiTheme="minorHAnsi"/>
-                <w:b w:val="0"/>
                 <w:i/>
                 <w:lang w:eastAsia="da-DK"/>
               </w:rPr>
@@ -206,14 +192,12 @@
               <w:cnfStyle w:val="100000000000"/>
               <w:rPr>
                 <w:rFonts w:asciiTheme="minorHAnsi" w:eastAsiaTheme="minorEastAsia" w:hAnsiTheme="minorHAnsi"/>
-                <w:b w:val="0"/>
-                <w:lang w:eastAsia="da-DK"/>
-              </w:rPr>
-            </w:pPr>
-            <w:r>
-              <w:rPr>
-                <w:rFonts w:asciiTheme="minorHAnsi" w:eastAsiaTheme="minorEastAsia" w:hAnsiTheme="minorHAnsi"/>
-                <w:b w:val="0"/>
+                <w:lang w:eastAsia="da-DK"/>
+              </w:rPr>
+            </w:pPr>
+            <w:r>
+              <w:rPr>
+                <w:rFonts w:asciiTheme="minorHAnsi" w:eastAsiaTheme="minorEastAsia" w:hAnsiTheme="minorHAnsi"/>
                 <w:lang w:eastAsia="da-DK"/>
               </w:rPr>
               <w:t>Test</w:t>
@@ -230,14 +214,12 @@
               <w:cnfStyle w:val="100000000000"/>
               <w:rPr>
                 <w:rFonts w:asciiTheme="minorHAnsi" w:eastAsiaTheme="minorEastAsia" w:hAnsiTheme="minorHAnsi"/>
-                <w:b w:val="0"/>
-                <w:lang w:eastAsia="da-DK"/>
-              </w:rPr>
-            </w:pPr>
-            <w:r>
-              <w:rPr>
-                <w:rFonts w:asciiTheme="minorHAnsi" w:eastAsiaTheme="minorEastAsia" w:hAnsiTheme="minorHAnsi"/>
-                <w:b w:val="0"/>
+                <w:lang w:eastAsia="da-DK"/>
+              </w:rPr>
+            </w:pPr>
+            <w:r>
+              <w:rPr>
+                <w:rFonts w:asciiTheme="minorHAnsi" w:eastAsiaTheme="minorEastAsia" w:hAnsiTheme="minorHAnsi"/>
                 <w:lang w:eastAsia="da-DK"/>
               </w:rPr>
               <w:t>Forventet</w:t>
@@ -245,7 +227,6 @@
             <w:r>
               <w:rPr>
                 <w:rFonts w:asciiTheme="minorHAnsi" w:eastAsiaTheme="minorEastAsia" w:hAnsiTheme="minorHAnsi"/>
-                <w:b w:val="0"/>
                 <w:lang w:eastAsia="da-DK"/>
               </w:rPr>
               <w:br/>
@@ -263,14 +244,12 @@
               <w:cnfStyle w:val="100000000000"/>
               <w:rPr>
                 <w:rFonts w:asciiTheme="minorHAnsi" w:eastAsiaTheme="minorEastAsia" w:hAnsiTheme="minorHAnsi"/>
-                <w:b w:val="0"/>
-                <w:lang w:eastAsia="da-DK"/>
-              </w:rPr>
-            </w:pPr>
-            <w:r>
-              <w:rPr>
-                <w:rFonts w:asciiTheme="minorHAnsi" w:eastAsiaTheme="minorEastAsia" w:hAnsiTheme="minorHAnsi"/>
-                <w:b w:val="0"/>
+                <w:lang w:eastAsia="da-DK"/>
+              </w:rPr>
+            </w:pPr>
+            <w:r>
+              <w:rPr>
+                <w:rFonts w:asciiTheme="minorHAnsi" w:eastAsiaTheme="minorEastAsia" w:hAnsiTheme="minorHAnsi"/>
                 <w:lang w:eastAsia="da-DK"/>
               </w:rPr>
               <w:t>Resultat</w:t>
@@ -287,14 +266,12 @@
               <w:cnfStyle w:val="100000000000"/>
               <w:rPr>
                 <w:rFonts w:asciiTheme="minorHAnsi" w:eastAsiaTheme="minorEastAsia" w:hAnsiTheme="minorHAnsi"/>
-                <w:b w:val="0"/>
-                <w:lang w:eastAsia="da-DK"/>
-              </w:rPr>
-            </w:pPr>
-            <w:r>
-              <w:rPr>
-                <w:rFonts w:asciiTheme="minorHAnsi" w:eastAsiaTheme="minorEastAsia" w:hAnsiTheme="minorHAnsi"/>
-                <w:b w:val="0"/>
+                <w:lang w:eastAsia="da-DK"/>
+              </w:rPr>
+            </w:pPr>
+            <w:r>
+              <w:rPr>
+                <w:rFonts w:asciiTheme="minorHAnsi" w:eastAsiaTheme="minorEastAsia" w:hAnsiTheme="minorHAnsi"/>
                 <w:lang w:eastAsia="da-DK"/>
               </w:rPr>
               <w:t>Godkendt/</w:t>
@@ -302,7 +279,6 @@
             <w:r>
               <w:rPr>
                 <w:rFonts w:asciiTheme="minorHAnsi" w:eastAsiaTheme="minorEastAsia" w:hAnsiTheme="minorHAnsi"/>
-                <w:b w:val="0"/>
                 <w:lang w:eastAsia="da-DK"/>
               </w:rPr>
               <w:br/>
@@ -324,14 +300,12 @@
             <w:pPr>
               <w:rPr>
                 <w:rFonts w:asciiTheme="minorHAnsi" w:eastAsiaTheme="minorEastAsia" w:hAnsiTheme="minorHAnsi"/>
-                <w:b w:val="0"/>
-                <w:lang w:eastAsia="da-DK"/>
-              </w:rPr>
-            </w:pPr>
-            <w:r>
-              <w:rPr>
-                <w:rFonts w:asciiTheme="minorHAnsi" w:eastAsiaTheme="minorEastAsia" w:hAnsiTheme="minorHAnsi"/>
-                <w:b w:val="0"/>
+                <w:lang w:eastAsia="da-DK"/>
+              </w:rPr>
+            </w:pPr>
+            <w:r>
+              <w:rPr>
+                <w:rFonts w:asciiTheme="minorHAnsi" w:eastAsiaTheme="minorEastAsia" w:hAnsiTheme="minorHAnsi"/>
                 <w:lang w:eastAsia="da-DK"/>
               </w:rPr>
               <w:t>Punkt 1.</w:t>
@@ -448,6 +422,44 @@
               <w:t xml:space="preserve"> vha. bevægelse</w:t>
             </w:r>
           </w:p>
+          <w:p>
+            <w:pPr>
+              <w:suppressLineNumbers/>
+              <w:suppressAutoHyphens/>
+              <w:spacing w:after="160"/>
+              <w:cnfStyle w:val="000000100000"/>
+              <w:rPr>
+                <w:rFonts w:eastAsia="SimSun" w:cs="Calibri"/>
+                <w:kern w:val="1"/>
+                <w:lang w:eastAsia="ar-SA"/>
+              </w:rPr>
+            </w:pPr>
+            <w:proofErr w:type="spellStart"/>
+            <w:r>
+              <w:rPr>
+                <w:rFonts w:asciiTheme="minorHAnsi" w:eastAsiaTheme="minorEastAsia" w:hAnsiTheme="minorHAnsi" w:cstheme="minorBidi"/>
+                <w:lang w:eastAsia="da-DK"/>
+              </w:rPr>
+              <w:t>Rådata</w:t>
+            </w:r>
+            <w:proofErr w:type="spellEnd"/>
+            <w:r>
+              <w:rPr>
+                <w:rFonts w:asciiTheme="minorHAnsi" w:eastAsiaTheme="minorEastAsia" w:hAnsiTheme="minorHAnsi" w:cstheme="minorBidi"/>
+                <w:lang w:eastAsia="da-DK"/>
+              </w:rPr>
+              <w:t xml:space="preserve"> måles jf. modultest for generation af </w:t>
+            </w:r>
+            <w:proofErr w:type="spellStart"/>
+            <w:r>
+              <w:rPr>
+                <w:rFonts w:asciiTheme="minorHAnsi" w:eastAsiaTheme="minorEastAsia" w:hAnsiTheme="minorHAnsi" w:cstheme="minorBidi"/>
+                <w:lang w:eastAsia="da-DK"/>
+              </w:rPr>
+              <w:t>rådata</w:t>
+            </w:r>
+            <w:proofErr w:type="spellEnd"/>
+          </w:p>
         </w:tc>
         <w:tc>
           <w:tcPr>
@@ -466,24 +478,15 @@
                 <w:rFonts w:asciiTheme="minorHAnsi" w:eastAsiaTheme="minorEastAsia" w:hAnsiTheme="minorHAnsi" w:cstheme="minorBidi"/>
                 <w:lang w:eastAsia="da-DK"/>
               </w:rPr>
-              <w:t>Visuel test:</w:t>
-            </w:r>
-          </w:p>
-          <w:p>
-            <w:pPr>
-              <w:cnfStyle w:val="000000100000"/>
-              <w:rPr>
-                <w:rFonts w:asciiTheme="minorHAnsi" w:eastAsiaTheme="minorEastAsia" w:hAnsiTheme="minorHAnsi" w:cstheme="minorBidi"/>
-                <w:lang w:eastAsia="da-DK"/>
-              </w:rPr>
-            </w:pPr>
+              <w:t xml:space="preserve">Relevant </w:t>
+            </w:r>
             <w:proofErr w:type="spellStart"/>
             <w:r>
               <w:rPr>
                 <w:rFonts w:asciiTheme="minorHAnsi" w:eastAsiaTheme="minorEastAsia" w:hAnsiTheme="minorHAnsi" w:cstheme="minorBidi"/>
                 <w:lang w:eastAsia="da-DK"/>
               </w:rPr>
-              <w:t>Rådata</w:t>
+              <w:t>rådata</w:t>
             </w:r>
             <w:proofErr w:type="spellEnd"/>
             <w:r>
@@ -491,30 +494,7 @@
                 <w:rFonts w:asciiTheme="minorHAnsi" w:eastAsiaTheme="minorEastAsia" w:hAnsiTheme="minorHAnsi" w:cstheme="minorBidi"/>
                 <w:lang w:eastAsia="da-DK"/>
               </w:rPr>
-              <w:t xml:space="preserve"> måles </w:t>
-            </w:r>
-            <w:r>
-              <w:rPr>
-                <w:rFonts w:asciiTheme="minorHAnsi" w:eastAsiaTheme="minorEastAsia" w:hAnsiTheme="minorHAnsi" w:cstheme="minorBidi"/>
-                <w:lang w:eastAsia="da-DK"/>
-              </w:rPr>
-              <w:t xml:space="preserve">på </w:t>
-            </w:r>
-            <w:proofErr w:type="spellStart"/>
-            <w:r>
-              <w:rPr>
-                <w:rFonts w:asciiTheme="minorHAnsi" w:eastAsiaTheme="minorEastAsia" w:hAnsiTheme="minorHAnsi" w:cstheme="minorBidi"/>
-                <w:lang w:eastAsia="da-DK"/>
-              </w:rPr>
-              <w:t>oscilloscope</w:t>
-            </w:r>
-            <w:proofErr w:type="spellEnd"/>
-            <w:r>
-              <w:rPr>
-                <w:rFonts w:asciiTheme="minorHAnsi" w:eastAsiaTheme="minorEastAsia" w:hAnsiTheme="minorHAnsi" w:cstheme="minorBidi"/>
-                <w:lang w:eastAsia="da-DK"/>
-              </w:rPr>
-              <w:t xml:space="preserve"> jf. modultest</w:t>
+              <w:t xml:space="preserve"> detekteres</w:t>
             </w:r>
           </w:p>
         </w:tc>
@@ -564,18 +544,35 @@
             <w:r>
               <w:rPr>
                 <w:rFonts w:asciiTheme="minorHAnsi" w:eastAsiaTheme="minorEastAsia" w:hAnsiTheme="minorHAnsi"/>
+                <w:lang w:eastAsia="da-DK"/>
+              </w:rPr>
+              <w:t>Punkt 2.</w:t>
+            </w:r>
+            <w:r>
+              <w:rPr>
+                <w:rFonts w:asciiTheme="minorHAnsi" w:eastAsiaTheme="minorEastAsia" w:hAnsiTheme="minorHAnsi"/>
                 <w:b w:val="0"/>
                 <w:lang w:eastAsia="da-DK"/>
               </w:rPr>
-              <w:t>Punkt 2.</w:t>
-            </w:r>
-            <w:r>
-              <w:rPr>
-                <w:rFonts w:asciiTheme="minorHAnsi" w:eastAsiaTheme="minorEastAsia" w:hAnsiTheme="minorHAnsi"/>
+              <w:br/>
+            </w:r>
+            <w:proofErr w:type="spellStart"/>
+            <w:r>
+              <w:rPr>
+                <w:rFonts w:asciiTheme="minorHAnsi" w:eastAsiaTheme="minorEastAsia" w:hAnsiTheme="minorHAnsi" w:cstheme="minorBidi"/>
                 <w:b w:val="0"/>
                 <w:lang w:eastAsia="da-DK"/>
               </w:rPr>
-              <w:br/>
+              <w:t>Body</w:t>
+            </w:r>
+            <w:proofErr w:type="spellEnd"/>
+            <w:r>
+              <w:rPr>
+                <w:rFonts w:asciiTheme="minorHAnsi" w:eastAsiaTheme="minorEastAsia" w:hAnsiTheme="minorHAnsi" w:cstheme="minorBidi"/>
+                <w:b w:val="0"/>
+                <w:lang w:eastAsia="da-DK"/>
+              </w:rPr>
+              <w:t xml:space="preserve"> sender </w:t>
             </w:r>
             <w:proofErr w:type="spellStart"/>
             <w:r>
@@ -584,22 +581,119 @@
                 <w:b w:val="0"/>
                 <w:lang w:eastAsia="da-DK"/>
               </w:rPr>
+              <w:t>rådata</w:t>
+            </w:r>
+            <w:proofErr w:type="spellEnd"/>
+            <w:r>
+              <w:rPr>
+                <w:rFonts w:asciiTheme="minorHAnsi" w:eastAsiaTheme="minorEastAsia" w:hAnsiTheme="minorHAnsi" w:cstheme="minorBidi"/>
+                <w:b w:val="0"/>
+                <w:lang w:eastAsia="da-DK"/>
+              </w:rPr>
+              <w:t xml:space="preserve"> trådløst til Rock</w:t>
+            </w:r>
+          </w:p>
+        </w:tc>
+        <w:tc>
+          <w:tcPr>
+            <w:tcW w:w="2268" w:type="dxa"/>
+          </w:tcPr>
+          <w:p>
+            <w:pPr>
+              <w:cnfStyle w:val="000000000000"/>
+              <w:rPr>
+                <w:rFonts w:eastAsia="SimSun" w:cs="Calibri"/>
+                <w:kern w:val="1"/>
+                <w:lang w:eastAsia="ar-SA"/>
+              </w:rPr>
+            </w:pPr>
+            <w:r>
+              <w:rPr>
+                <w:rFonts w:eastAsia="SimSun" w:cs="Calibri"/>
+                <w:kern w:val="1"/>
+                <w:lang w:eastAsia="ar-SA"/>
+              </w:rPr>
+              <w:t xml:space="preserve">Der testes hvorvidt et signal med </w:t>
+            </w:r>
+            <w:proofErr w:type="spellStart"/>
+            <w:r>
+              <w:rPr>
+                <w:rFonts w:eastAsia="SimSun" w:cs="Calibri"/>
+                <w:kern w:val="1"/>
+                <w:lang w:eastAsia="ar-SA"/>
+              </w:rPr>
+              <w:t>rådata</w:t>
+            </w:r>
+            <w:proofErr w:type="spellEnd"/>
+            <w:r>
+              <w:rPr>
+                <w:rFonts w:eastAsia="SimSun" w:cs="Calibri"/>
+                <w:kern w:val="1"/>
+                <w:lang w:eastAsia="ar-SA"/>
+              </w:rPr>
+              <w:t xml:space="preserve"> afsendes fra </w:t>
+            </w:r>
+            <w:proofErr w:type="spellStart"/>
+            <w:r>
+              <w:rPr>
+                <w:rFonts w:eastAsia="SimSun" w:cs="Calibri"/>
+                <w:kern w:val="1"/>
+                <w:lang w:eastAsia="ar-SA"/>
+              </w:rPr>
               <w:t>Body</w:t>
             </w:r>
             <w:proofErr w:type="spellEnd"/>
             <w:r>
               <w:rPr>
-                <w:rFonts w:asciiTheme="minorHAnsi" w:eastAsiaTheme="minorEastAsia" w:hAnsiTheme="minorHAnsi" w:cstheme="minorBidi"/>
-                <w:b w:val="0"/>
-                <w:lang w:eastAsia="da-DK"/>
-              </w:rPr>
-              <w:t xml:space="preserve"> sender </w:t>
+                <w:rFonts w:eastAsia="SimSun" w:cs="Calibri"/>
+                <w:kern w:val="1"/>
+                <w:lang w:eastAsia="ar-SA"/>
+              </w:rPr>
+              <w:t xml:space="preserve"> til Rock jf. modultest af data-afsendelse fra </w:t>
             </w:r>
             <w:proofErr w:type="spellStart"/>
             <w:r>
               <w:rPr>
-                <w:rFonts w:asciiTheme="minorHAnsi" w:eastAsiaTheme="minorEastAsia" w:hAnsiTheme="minorHAnsi" w:cstheme="minorBidi"/>
-                <w:b w:val="0"/>
+                <w:rFonts w:eastAsia="SimSun" w:cs="Calibri"/>
+                <w:kern w:val="1"/>
+                <w:lang w:eastAsia="ar-SA"/>
+              </w:rPr>
+              <w:t>Body</w:t>
+            </w:r>
+            <w:proofErr w:type="spellEnd"/>
+            <w:r>
+              <w:rPr>
+                <w:rFonts w:eastAsia="SimSun" w:cs="Calibri"/>
+                <w:kern w:val="1"/>
+                <w:lang w:eastAsia="ar-SA"/>
+              </w:rPr>
+              <w:t xml:space="preserve"> og modultest for datamodtagelse for Rock</w:t>
+            </w:r>
+          </w:p>
+        </w:tc>
+        <w:tc>
+          <w:tcPr>
+            <w:tcW w:w="2127" w:type="dxa"/>
+          </w:tcPr>
+          <w:p>
+            <w:pPr>
+              <w:cnfStyle w:val="000000000000"/>
+              <w:rPr>
+                <w:rFonts w:asciiTheme="minorHAnsi" w:eastAsiaTheme="minorEastAsia" w:hAnsiTheme="minorHAnsi"/>
+                <w:lang w:eastAsia="da-DK"/>
+              </w:rPr>
+            </w:pPr>
+            <w:r>
+              <w:rPr>
+                <w:rFonts w:asciiTheme="minorHAnsi" w:eastAsiaTheme="minorEastAsia" w:hAnsiTheme="minorHAnsi" w:cstheme="minorBidi"/>
+                <w:lang w:eastAsia="da-DK"/>
+              </w:rPr>
+              <w:t xml:space="preserve">Signal med </w:t>
+            </w:r>
+            <w:proofErr w:type="spellStart"/>
+            <w:r>
+              <w:rPr>
+                <w:rFonts w:asciiTheme="minorHAnsi" w:eastAsiaTheme="minorEastAsia" w:hAnsiTheme="minorHAnsi" w:cstheme="minorBidi"/>
                 <w:lang w:eastAsia="da-DK"/>
               </w:rPr>
               <w:t>rådata</w:t>
@@ -608,144 +702,10 @@
             <w:r>
               <w:rPr>
                 <w:rFonts w:asciiTheme="minorHAnsi" w:eastAsiaTheme="minorEastAsia" w:hAnsiTheme="minorHAnsi" w:cstheme="minorBidi"/>
-                <w:b w:val="0"/>
-                <w:lang w:eastAsia="da-DK"/>
-              </w:rPr>
-              <w:t xml:space="preserve"> trådløst til Rock</w:t>
-            </w:r>
-          </w:p>
-        </w:tc>
-        <w:tc>
-          <w:tcPr>
-            <w:tcW w:w="2268" w:type="dxa"/>
-          </w:tcPr>
-          <w:p>
-            <w:pPr>
-              <w:cnfStyle w:val="000000000000"/>
-              <w:rPr>
-                <w:rFonts w:eastAsia="SimSun" w:cs="Calibri"/>
-                <w:kern w:val="1"/>
-                <w:lang w:eastAsia="ar-SA"/>
-              </w:rPr>
-            </w:pPr>
-            <w:r>
-              <w:rPr>
-                <w:rFonts w:eastAsia="SimSun" w:cs="Calibri"/>
-                <w:kern w:val="1"/>
-                <w:lang w:eastAsia="ar-SA"/>
-              </w:rPr>
-              <w:t>Bruger tester a</w:t>
-            </w:r>
-            <w:r>
-              <w:rPr>
-                <w:rFonts w:eastAsia="SimSun" w:cs="Calibri"/>
-                <w:kern w:val="1"/>
-                <w:lang w:eastAsia="ar-SA"/>
-              </w:rPr>
-              <w:t>uditiv</w:t>
-            </w:r>
-            <w:r>
-              <w:rPr>
-                <w:rFonts w:eastAsia="SimSun" w:cs="Calibri"/>
-                <w:kern w:val="1"/>
-                <w:lang w:eastAsia="ar-SA"/>
-              </w:rPr>
-              <w:t>t</w:t>
-            </w:r>
-            <w:r>
-              <w:rPr>
-                <w:rFonts w:eastAsia="SimSun" w:cs="Calibri"/>
-                <w:kern w:val="1"/>
-                <w:lang w:eastAsia="ar-SA"/>
-              </w:rPr>
-              <w:t xml:space="preserve"> </w:t>
-            </w:r>
-            <w:r>
-              <w:rPr>
-                <w:rFonts w:eastAsia="SimSun" w:cs="Calibri"/>
-                <w:kern w:val="1"/>
-                <w:lang w:eastAsia="ar-SA"/>
-              </w:rPr>
-              <w:t>om der</w:t>
-            </w:r>
-            <w:r>
-              <w:rPr>
-                <w:rFonts w:eastAsia="SimSun" w:cs="Calibri"/>
-                <w:kern w:val="1"/>
-                <w:lang w:eastAsia="ar-SA"/>
-              </w:rPr>
-              <w:t xml:space="preserve"> kommer en auditiv </w:t>
-            </w:r>
-            <w:proofErr w:type="spellStart"/>
-            <w:r>
-              <w:rPr>
-                <w:rFonts w:eastAsia="SimSun" w:cs="Calibri"/>
-                <w:kern w:val="1"/>
-                <w:lang w:eastAsia="ar-SA"/>
-              </w:rPr>
-              <w:t>fejlmeddelse</w:t>
-            </w:r>
-            <w:proofErr w:type="spellEnd"/>
-            <w:r>
-              <w:rPr>
-                <w:rFonts w:eastAsia="SimSun" w:cs="Calibri"/>
-                <w:kern w:val="1"/>
-                <w:lang w:eastAsia="ar-SA"/>
-              </w:rPr>
-              <w:t xml:space="preserve"> fra BodyRock3000</w:t>
-            </w:r>
-          </w:p>
-        </w:tc>
-        <w:tc>
-          <w:tcPr>
-            <w:tcW w:w="2127" w:type="dxa"/>
-          </w:tcPr>
-          <w:p>
-            <w:pPr>
-              <w:cnfStyle w:val="000000000000"/>
-              <w:rPr>
-                <w:rFonts w:asciiTheme="minorHAnsi" w:eastAsiaTheme="minorEastAsia" w:hAnsiTheme="minorHAnsi"/>
-                <w:lang w:eastAsia="da-DK"/>
-              </w:rPr>
-            </w:pPr>
-            <w:r>
-              <w:rPr>
-                <w:rFonts w:asciiTheme="minorHAnsi" w:eastAsiaTheme="minorEastAsia" w:hAnsiTheme="minorHAnsi" w:cstheme="minorBidi"/>
-                <w:lang w:eastAsia="da-DK"/>
-              </w:rPr>
-              <w:t>Auditiv</w:t>
-            </w:r>
-            <w:r>
-              <w:rPr>
-                <w:rFonts w:asciiTheme="minorHAnsi" w:eastAsiaTheme="minorEastAsia" w:hAnsiTheme="minorHAnsi" w:cstheme="minorBidi"/>
-                <w:lang w:eastAsia="da-DK"/>
-              </w:rPr>
-              <w:t xml:space="preserve"> test:</w:t>
-            </w:r>
-            <w:r>
-              <w:rPr>
-                <w:rFonts w:asciiTheme="minorHAnsi" w:eastAsiaTheme="minorEastAsia" w:hAnsiTheme="minorHAnsi" w:cstheme="minorBidi"/>
-                <w:lang w:eastAsia="da-DK"/>
-              </w:rPr>
-              <w:br/>
-              <w:t xml:space="preserve">BodyRock3000 angiver </w:t>
-            </w:r>
-            <w:r>
-              <w:rPr>
-                <w:rFonts w:asciiTheme="minorHAnsi" w:eastAsiaTheme="minorEastAsia" w:hAnsiTheme="minorHAnsi" w:cstheme="minorBidi"/>
-                <w:lang w:eastAsia="da-DK"/>
-              </w:rPr>
-              <w:t xml:space="preserve">ingen auditive </w:t>
-            </w:r>
-            <w:proofErr w:type="spellStart"/>
-            <w:r>
-              <w:rPr>
-                <w:rFonts w:asciiTheme="minorHAnsi" w:eastAsiaTheme="minorEastAsia" w:hAnsiTheme="minorHAnsi" w:cstheme="minorBidi"/>
-                <w:lang w:eastAsia="da-DK"/>
-              </w:rPr>
-              <w:t>fejlmeddelser</w:t>
-            </w:r>
-            <w:proofErr w:type="spellEnd"/>
+                <w:lang w:eastAsia="da-DK"/>
+              </w:rPr>
+              <w:t xml:space="preserve"> modtages på Rock</w:t>
+            </w:r>
           </w:p>
         </w:tc>
         <w:tc>
@@ -797,10 +757,17 @@
             <w:r>
               <w:rPr>
                 <w:rFonts w:asciiTheme="minorHAnsi" w:eastAsiaTheme="minorEastAsia" w:hAnsiTheme="minorHAnsi" w:cstheme="minorBidi"/>
+                <w:lang w:eastAsia="da-DK"/>
+              </w:rPr>
+              <w:t>Punkt 3.</w:t>
+            </w:r>
+            <w:r>
+              <w:rPr>
+                <w:rFonts w:asciiTheme="minorHAnsi" w:eastAsiaTheme="minorEastAsia" w:hAnsiTheme="minorHAnsi" w:cstheme="minorBidi"/>
                 <w:b w:val="0"/>
                 <w:lang w:eastAsia="da-DK"/>
               </w:rPr>
-              <w:t>Punkt 3.</w:t>
+              <w:br/>
             </w:r>
             <w:r>
               <w:rPr>
@@ -808,7 +775,7 @@
                 <w:b w:val="0"/>
                 <w:lang w:eastAsia="da-DK"/>
               </w:rPr>
-              <w:br/>
+              <w:t>Rock buffer</w:t>
             </w:r>
             <w:r>
               <w:rPr>
@@ -816,7 +783,7 @@
                 <w:b w:val="0"/>
                 <w:lang w:eastAsia="da-DK"/>
               </w:rPr>
-              <w:t>Rock lagrer data</w:t>
+              <w:t xml:space="preserve"> data</w:t>
             </w:r>
           </w:p>
         </w:tc>
@@ -834,31 +801,65 @@
             </w:pPr>
             <w:r>
               <w:rPr>
-                <w:rFonts w:asciiTheme="minorHAnsi" w:eastAsiaTheme="minorEastAsia" w:hAnsiTheme="minorHAnsi"/>
-                <w:lang w:eastAsia="da-DK"/>
-              </w:rPr>
-              <w:t>S</w:t>
-            </w:r>
-            <w:r>
-              <w:rPr>
-                <w:rFonts w:asciiTheme="minorHAnsi" w:eastAsiaTheme="minorEastAsia" w:hAnsiTheme="minorHAnsi"/>
-                <w:lang w:eastAsia="da-DK"/>
-              </w:rPr>
-              <w:t>ensordata</w:t>
-            </w:r>
-            <w:r>
-              <w:rPr>
-                <w:rFonts w:asciiTheme="minorHAnsi" w:eastAsiaTheme="minorEastAsia" w:hAnsiTheme="minorHAnsi"/>
-                <w:lang w:eastAsia="da-DK"/>
-              </w:rPr>
-              <w:t xml:space="preserve"> modtagelsen i Rocks buffer monitoreres på en konsol fra Rocks eget display.</w:t>
-            </w:r>
-            <w:r>
-              <w:rPr>
-                <w:rFonts w:asciiTheme="minorHAnsi" w:eastAsiaTheme="minorEastAsia" w:hAnsiTheme="minorHAnsi"/>
-                <w:lang w:eastAsia="da-DK"/>
-              </w:rPr>
-              <w:t xml:space="preserve"> Sensordata skal variere i takt med sensor påvirkning</w:t>
+                <w:rFonts w:eastAsia="SimSun" w:cs="Calibri"/>
+                <w:kern w:val="1"/>
+                <w:lang w:eastAsia="ar-SA"/>
+              </w:rPr>
+              <w:t xml:space="preserve">Der testes hvorvidt et signal med </w:t>
+            </w:r>
+            <w:proofErr w:type="spellStart"/>
+            <w:r>
+              <w:rPr>
+                <w:rFonts w:eastAsia="SimSun" w:cs="Calibri"/>
+                <w:kern w:val="1"/>
+                <w:lang w:eastAsia="ar-SA"/>
+              </w:rPr>
+              <w:t>rådata</w:t>
+            </w:r>
+            <w:proofErr w:type="spellEnd"/>
+            <w:r>
+              <w:rPr>
+                <w:rFonts w:eastAsia="SimSun" w:cs="Calibri"/>
+                <w:kern w:val="1"/>
+                <w:lang w:eastAsia="ar-SA"/>
+              </w:rPr>
+              <w:t xml:space="preserve"> </w:t>
+            </w:r>
+            <w:proofErr w:type="spellStart"/>
+            <w:r>
+              <w:rPr>
+                <w:rFonts w:eastAsia="SimSun" w:cs="Calibri"/>
+                <w:kern w:val="1"/>
+                <w:lang w:eastAsia="ar-SA"/>
+              </w:rPr>
+              <w:t>buffes</w:t>
+            </w:r>
+            <w:proofErr w:type="spellEnd"/>
+            <w:r>
+              <w:rPr>
+                <w:rFonts w:eastAsia="SimSun" w:cs="Calibri"/>
+                <w:kern w:val="1"/>
+                <w:lang w:eastAsia="ar-SA"/>
+              </w:rPr>
+              <w:t xml:space="preserve"> på Rock jf. modultest af </w:t>
+            </w:r>
+            <w:proofErr w:type="spellStart"/>
+            <w:r>
+              <w:rPr>
+                <w:rFonts w:eastAsia="SimSun" w:cs="Calibri"/>
+                <w:kern w:val="1"/>
+                <w:lang w:eastAsia="ar-SA"/>
+              </w:rPr>
+              <w:t>data-buffering</w:t>
+            </w:r>
+            <w:proofErr w:type="spellEnd"/>
+            <w:r>
+              <w:rPr>
+                <w:rFonts w:eastAsia="SimSun" w:cs="Calibri"/>
+                <w:kern w:val="1"/>
+                <w:lang w:eastAsia="ar-SA"/>
+              </w:rPr>
+              <w:t xml:space="preserve"> på Rock</w:t>
             </w:r>
           </w:p>
         </w:tc>
@@ -879,44 +880,39 @@
                 <w:rFonts w:asciiTheme="minorHAnsi" w:eastAsiaTheme="minorEastAsia" w:hAnsiTheme="minorHAnsi"/>
                 <w:lang w:eastAsia="da-DK"/>
               </w:rPr>
-              <w:t>Visuel test:</w:t>
-            </w:r>
-          </w:p>
-          <w:p>
-            <w:pPr>
-              <w:cnfStyle w:val="000000100000"/>
-              <w:rPr>
-                <w:rFonts w:asciiTheme="minorHAnsi" w:eastAsiaTheme="minorEastAsia" w:hAnsiTheme="minorHAnsi"/>
-                <w:lang w:eastAsia="da-DK"/>
-              </w:rPr>
-            </w:pPr>
-            <w:r>
-              <w:rPr>
-                <w:rFonts w:asciiTheme="minorHAnsi" w:eastAsiaTheme="minorEastAsia" w:hAnsiTheme="minorHAnsi"/>
-                <w:lang w:eastAsia="da-DK"/>
-              </w:rPr>
-              <w:t>Sensord</w:t>
-            </w:r>
-            <w:r>
-              <w:rPr>
-                <w:rFonts w:asciiTheme="minorHAnsi" w:eastAsiaTheme="minorEastAsia" w:hAnsiTheme="minorHAnsi"/>
-                <w:lang w:eastAsia="da-DK"/>
-              </w:rPr>
-              <w:t>ataværdi</w:t>
-            </w:r>
-            <w:r>
-              <w:rPr>
-                <w:rFonts w:asciiTheme="minorHAnsi" w:eastAsiaTheme="minorEastAsia" w:hAnsiTheme="minorHAnsi"/>
-                <w:lang w:eastAsia="da-DK"/>
-              </w:rPr>
-              <w:t>erne</w:t>
-            </w:r>
-            <w:r>
-              <w:rPr>
-                <w:rFonts w:asciiTheme="minorHAnsi" w:eastAsiaTheme="minorEastAsia" w:hAnsiTheme="minorHAnsi"/>
-                <w:lang w:eastAsia="da-DK"/>
-              </w:rPr>
-              <w:t xml:space="preserve"> ændres i takt med sensorpåvirkning</w:t>
+              <w:t xml:space="preserve">Signal med </w:t>
+            </w:r>
+            <w:proofErr w:type="spellStart"/>
+            <w:r>
+              <w:rPr>
+                <w:rFonts w:asciiTheme="minorHAnsi" w:eastAsiaTheme="minorEastAsia" w:hAnsiTheme="minorHAnsi"/>
+                <w:lang w:eastAsia="da-DK"/>
+              </w:rPr>
+              <w:t>rådata</w:t>
+            </w:r>
+            <w:proofErr w:type="spellEnd"/>
+            <w:r>
+              <w:rPr>
+                <w:rFonts w:asciiTheme="minorHAnsi" w:eastAsiaTheme="minorEastAsia" w:hAnsiTheme="minorHAnsi"/>
+                <w:lang w:eastAsia="da-DK"/>
+              </w:rPr>
+              <w:t xml:space="preserve"> </w:t>
+            </w:r>
+            <w:proofErr w:type="spellStart"/>
+            <w:r>
+              <w:rPr>
+                <w:rFonts w:asciiTheme="minorHAnsi" w:eastAsiaTheme="minorEastAsia" w:hAnsiTheme="minorHAnsi"/>
+                <w:lang w:eastAsia="da-DK"/>
+              </w:rPr>
+              <w:t>buffes</w:t>
+            </w:r>
+            <w:proofErr w:type="spellEnd"/>
+            <w:r>
+              <w:rPr>
+                <w:rFonts w:asciiTheme="minorHAnsi" w:eastAsiaTheme="minorEastAsia" w:hAnsiTheme="minorHAnsi"/>
+                <w:lang w:eastAsia="da-DK"/>
+              </w:rPr>
+              <w:t xml:space="preserve"> på Rock</w:t>
             </w:r>
           </w:p>
         </w:tc>
@@ -988,7 +984,6 @@
             <w:pPr>
               <w:rPr>
                 <w:rFonts w:asciiTheme="minorHAnsi" w:eastAsiaTheme="minorEastAsia" w:hAnsiTheme="minorHAnsi"/>
-                <w:b w:val="0"/>
                 <w:color w:val="4F81BD"/>
                 <w:lang w:eastAsia="da-DK"/>
               </w:rPr>
@@ -996,23 +991,13 @@
             <w:r>
               <w:rPr>
                 <w:rFonts w:asciiTheme="minorHAnsi" w:eastAsiaTheme="minorEastAsia" w:hAnsiTheme="minorHAnsi"/>
-                <w:b w:val="0"/>
-                <w:lang w:eastAsia="da-DK"/>
-              </w:rPr>
-              <w:t>UC6</w:t>
-            </w:r>
-            <w:r>
-              <w:rPr>
-                <w:rFonts w:asciiTheme="minorHAnsi" w:eastAsiaTheme="minorEastAsia" w:hAnsiTheme="minorHAnsi"/>
-                <w:b w:val="0"/>
-                <w:lang w:eastAsia="da-DK"/>
-              </w:rPr>
-              <w:t>:</w:t>
-            </w:r>
-            <w:r>
-              <w:rPr>
-                <w:rFonts w:asciiTheme="minorHAnsi" w:eastAsiaTheme="minorEastAsia" w:hAnsiTheme="minorHAnsi"/>
-                <w:b w:val="0"/>
+                <w:lang w:eastAsia="da-DK"/>
+              </w:rPr>
+              <w:t>UC6:</w:t>
+            </w:r>
+            <w:r>
+              <w:rPr>
+                <w:rFonts w:asciiTheme="minorHAnsi" w:eastAsiaTheme="minorEastAsia" w:hAnsiTheme="minorHAnsi"/>
                 <w:lang w:eastAsia="da-DK"/>
               </w:rPr>
               <w:br/>
@@ -1020,7 +1005,6 @@
             <w:r>
               <w:rPr>
                 <w:rFonts w:asciiTheme="minorHAnsi" w:eastAsiaTheme="minorEastAsia" w:hAnsiTheme="minorHAnsi"/>
-                <w:b w:val="0"/>
                 <w:i/>
                 <w:lang w:eastAsia="da-DK"/>
               </w:rPr>
@@ -1038,14 +1022,12 @@
               <w:cnfStyle w:val="100000000000"/>
               <w:rPr>
                 <w:rFonts w:asciiTheme="minorHAnsi" w:eastAsiaTheme="minorEastAsia" w:hAnsiTheme="minorHAnsi"/>
-                <w:b w:val="0"/>
-                <w:lang w:eastAsia="da-DK"/>
-              </w:rPr>
-            </w:pPr>
-            <w:r>
-              <w:rPr>
-                <w:rFonts w:asciiTheme="minorHAnsi" w:eastAsiaTheme="minorEastAsia" w:hAnsiTheme="minorHAnsi"/>
-                <w:b w:val="0"/>
+                <w:lang w:eastAsia="da-DK"/>
+              </w:rPr>
+            </w:pPr>
+            <w:r>
+              <w:rPr>
+                <w:rFonts w:asciiTheme="minorHAnsi" w:eastAsiaTheme="minorEastAsia" w:hAnsiTheme="minorHAnsi"/>
                 <w:lang w:eastAsia="da-DK"/>
               </w:rPr>
               <w:t>Test</w:t>
@@ -1062,14 +1044,12 @@
               <w:cnfStyle w:val="100000000000"/>
               <w:rPr>
                 <w:rFonts w:asciiTheme="minorHAnsi" w:eastAsiaTheme="minorEastAsia" w:hAnsiTheme="minorHAnsi"/>
-                <w:b w:val="0"/>
-                <w:lang w:eastAsia="da-DK"/>
-              </w:rPr>
-            </w:pPr>
-            <w:r>
-              <w:rPr>
-                <w:rFonts w:asciiTheme="minorHAnsi" w:eastAsiaTheme="minorEastAsia" w:hAnsiTheme="minorHAnsi"/>
-                <w:b w:val="0"/>
+                <w:lang w:eastAsia="da-DK"/>
+              </w:rPr>
+            </w:pPr>
+            <w:r>
+              <w:rPr>
+                <w:rFonts w:asciiTheme="minorHAnsi" w:eastAsiaTheme="minorEastAsia" w:hAnsiTheme="minorHAnsi"/>
                 <w:lang w:eastAsia="da-DK"/>
               </w:rPr>
               <w:t>Forventet</w:t>
@@ -1077,7 +1057,6 @@
             <w:r>
               <w:rPr>
                 <w:rFonts w:asciiTheme="minorHAnsi" w:eastAsiaTheme="minorEastAsia" w:hAnsiTheme="minorHAnsi"/>
-                <w:b w:val="0"/>
                 <w:lang w:eastAsia="da-DK"/>
               </w:rPr>
               <w:br/>
@@ -1095,14 +1074,12 @@
               <w:cnfStyle w:val="100000000000"/>
               <w:rPr>
                 <w:rFonts w:asciiTheme="minorHAnsi" w:eastAsiaTheme="minorEastAsia" w:hAnsiTheme="minorHAnsi"/>
-                <w:b w:val="0"/>
-                <w:lang w:eastAsia="da-DK"/>
-              </w:rPr>
-            </w:pPr>
-            <w:r>
-              <w:rPr>
-                <w:rFonts w:asciiTheme="minorHAnsi" w:eastAsiaTheme="minorEastAsia" w:hAnsiTheme="minorHAnsi"/>
-                <w:b w:val="0"/>
+                <w:lang w:eastAsia="da-DK"/>
+              </w:rPr>
+            </w:pPr>
+            <w:r>
+              <w:rPr>
+                <w:rFonts w:asciiTheme="minorHAnsi" w:eastAsiaTheme="minorEastAsia" w:hAnsiTheme="minorHAnsi"/>
                 <w:lang w:eastAsia="da-DK"/>
               </w:rPr>
               <w:t>Resultat</w:t>
@@ -1119,14 +1096,12 @@
               <w:cnfStyle w:val="100000000000"/>
               <w:rPr>
                 <w:rFonts w:asciiTheme="minorHAnsi" w:eastAsiaTheme="minorEastAsia" w:hAnsiTheme="minorHAnsi"/>
-                <w:b w:val="0"/>
-                <w:lang w:eastAsia="da-DK"/>
-              </w:rPr>
-            </w:pPr>
-            <w:r>
-              <w:rPr>
-                <w:rFonts w:asciiTheme="minorHAnsi" w:eastAsiaTheme="minorEastAsia" w:hAnsiTheme="minorHAnsi"/>
-                <w:b w:val="0"/>
+                <w:lang w:eastAsia="da-DK"/>
+              </w:rPr>
+            </w:pPr>
+            <w:r>
+              <w:rPr>
+                <w:rFonts w:asciiTheme="minorHAnsi" w:eastAsiaTheme="minorEastAsia" w:hAnsiTheme="minorHAnsi"/>
                 <w:lang w:eastAsia="da-DK"/>
               </w:rPr>
               <w:t>Godkendt/</w:t>
@@ -1134,7 +1109,6 @@
             <w:r>
               <w:rPr>
                 <w:rFonts w:asciiTheme="minorHAnsi" w:eastAsiaTheme="minorEastAsia" w:hAnsiTheme="minorHAnsi"/>
-                <w:b w:val="0"/>
                 <w:lang w:eastAsia="da-DK"/>
               </w:rPr>
               <w:br/>
@@ -1156,33 +1130,15 @@
             <w:pPr>
               <w:rPr>
                 <w:rFonts w:asciiTheme="minorHAnsi" w:eastAsiaTheme="minorEastAsia" w:hAnsiTheme="minorHAnsi"/>
-                <w:b w:val="0"/>
-                <w:lang w:eastAsia="da-DK"/>
-              </w:rPr>
-            </w:pPr>
-            <w:r>
-              <w:rPr>
-                <w:rFonts w:asciiTheme="minorHAnsi" w:eastAsiaTheme="minorEastAsia" w:hAnsiTheme="minorHAnsi"/>
-                <w:b w:val="0"/>
-                <w:lang w:eastAsia="da-DK"/>
-              </w:rPr>
-              <w:t>Punkt 2</w:t>
-            </w:r>
-            <w:r>
-              <w:rPr>
-                <w:rFonts w:asciiTheme="minorHAnsi" w:eastAsiaTheme="minorEastAsia" w:hAnsiTheme="minorHAnsi"/>
-                <w:b w:val="0"/>
-                <w:lang w:eastAsia="da-DK"/>
-              </w:rPr>
-              <w:t>.</w:t>
-            </w:r>
-            <w:r>
-              <w:rPr>
-                <w:rFonts w:asciiTheme="minorHAnsi" w:eastAsiaTheme="minorEastAsia" w:hAnsiTheme="minorHAnsi"/>
-                <w:b w:val="0"/>
-                <w:lang w:eastAsia="da-DK"/>
-              </w:rPr>
-              <w:t xml:space="preserve"> a</w:t>
+                <w:lang w:eastAsia="da-DK"/>
+              </w:rPr>
+            </w:pPr>
+            <w:r>
+              <w:rPr>
+                <w:rFonts w:asciiTheme="minorHAnsi" w:eastAsiaTheme="minorEastAsia" w:hAnsiTheme="minorHAnsi"/>
+                <w:lang w:eastAsia="da-DK"/>
+              </w:rPr>
+              <w:t>Punkt 2. a</w:t>
             </w:r>
           </w:p>
           <w:p>
@@ -1225,105 +1181,25 @@
                 <w:kern w:val="1"/>
                 <w:lang w:eastAsia="ar-SA"/>
               </w:rPr>
-              <w:t xml:space="preserve">Det forventes at </w:t>
-            </w:r>
-            <w:r>
-              <w:rPr>
-                <w:rFonts w:eastAsia="SimSun" w:cs="Calibri"/>
-                <w:i/>
-                <w:kern w:val="1"/>
-                <w:lang w:eastAsia="ar-SA"/>
-              </w:rPr>
-              <w:t>”</w:t>
-            </w:r>
-            <w:r>
-              <w:rPr>
-                <w:rFonts w:eastAsia="SimSun" w:cs="Calibri"/>
-                <w:i/>
-                <w:kern w:val="1"/>
-                <w:lang w:eastAsia="ar-SA"/>
-              </w:rPr>
-              <w:t>Punkt 1</w:t>
-            </w:r>
-            <w:r>
-              <w:rPr>
-                <w:rFonts w:eastAsia="SimSun" w:cs="Calibri"/>
-                <w:i/>
-                <w:kern w:val="1"/>
-                <w:lang w:eastAsia="ar-SA"/>
-              </w:rPr>
-              <w:t xml:space="preserve">. </w:t>
-            </w:r>
-            <w:r>
-              <w:rPr>
-                <w:rFonts w:eastAsia="SimSun" w:cs="Calibri"/>
-                <w:i/>
-                <w:kern w:val="1"/>
-                <w:lang w:eastAsia="ar-SA"/>
-              </w:rPr>
-              <w:t xml:space="preserve">Sensor genererer </w:t>
+              <w:t xml:space="preserve">Signalvejen mellem </w:t>
             </w:r>
             <w:proofErr w:type="spellStart"/>
             <w:r>
               <w:rPr>
                 <w:rFonts w:eastAsia="SimSun" w:cs="Calibri"/>
-                <w:i/>
-                <w:kern w:val="1"/>
-                <w:lang w:eastAsia="ar-SA"/>
-              </w:rPr>
-              <w:t>rådata</w:t>
+                <w:kern w:val="1"/>
+                <w:lang w:eastAsia="ar-SA"/>
+              </w:rPr>
+              <w:t>Body</w:t>
             </w:r>
             <w:proofErr w:type="spellEnd"/>
             <w:r>
               <w:rPr>
                 <w:rFonts w:eastAsia="SimSun" w:cs="Calibri"/>
-                <w:i/>
-                <w:kern w:val="1"/>
-                <w:lang w:eastAsia="ar-SA"/>
-              </w:rPr>
-              <w:t>”</w:t>
-            </w:r>
-            <w:r>
-              <w:rPr>
-                <w:rFonts w:eastAsia="SimSun" w:cs="Calibri"/>
-                <w:kern w:val="1"/>
-                <w:lang w:eastAsia="ar-SA"/>
-              </w:rPr>
-              <w:t xml:space="preserve"> er udført</w:t>
-            </w:r>
-            <w:r>
-              <w:rPr>
-                <w:rFonts w:eastAsia="SimSun" w:cs="Calibri"/>
-                <w:kern w:val="1"/>
-                <w:lang w:eastAsia="ar-SA"/>
-              </w:rPr>
-              <w:t xml:space="preserve"> imens der ikke er forbindelse mellem </w:t>
-            </w:r>
-            <w:proofErr w:type="spellStart"/>
-            <w:r>
-              <w:rPr>
-                <w:rFonts w:eastAsia="SimSun" w:cs="Calibri"/>
-                <w:kern w:val="1"/>
-                <w:lang w:eastAsia="ar-SA"/>
-              </w:rPr>
-              <w:t>Body</w:t>
-            </w:r>
-            <w:proofErr w:type="spellEnd"/>
-            <w:r>
-              <w:rPr>
-                <w:rFonts w:eastAsia="SimSun" w:cs="Calibri"/>
-                <w:kern w:val="1"/>
-                <w:lang w:eastAsia="ar-SA"/>
-              </w:rPr>
-              <w:t xml:space="preserve"> og Rock</w:t>
-            </w:r>
-            <w:r>
-              <w:rPr>
-                <w:rFonts w:eastAsia="SimSun" w:cs="Calibri"/>
-                <w:kern w:val="1"/>
-                <w:lang w:eastAsia="ar-SA"/>
-              </w:rPr>
-              <w:t>.</w:t>
+                <w:kern w:val="1"/>
+                <w:lang w:eastAsia="ar-SA"/>
+              </w:rPr>
+              <w:t xml:space="preserve"> og Rock afbrydes</w:t>
             </w:r>
           </w:p>
           <w:p>
@@ -1344,15 +1220,7 @@
                 <w:kern w:val="1"/>
                 <w:lang w:eastAsia="ar-SA"/>
               </w:rPr>
-              <w:t xml:space="preserve">Bruger tester auditivt </w:t>
-            </w:r>
-            <w:r>
-              <w:rPr>
-                <w:rFonts w:eastAsia="SimSun" w:cs="Calibri"/>
-                <w:kern w:val="1"/>
-                <w:lang w:eastAsia="ar-SA"/>
-              </w:rPr>
-              <w:t xml:space="preserve">om der kommer en auditiv </w:t>
+              <w:t xml:space="preserve">Bruger tester fejlindikatoren på </w:t>
             </w:r>
             <w:proofErr w:type="spellStart"/>
             <w:r>
@@ -1361,7 +1229,7 @@
                 <w:kern w:val="1"/>
                 <w:lang w:eastAsia="ar-SA"/>
               </w:rPr>
-              <w:t>fejlmeddelse</w:t>
+              <w:t>Body</w:t>
             </w:r>
             <w:proofErr w:type="spellEnd"/>
             <w:r>
@@ -1370,8 +1238,21 @@
                 <w:kern w:val="1"/>
                 <w:lang w:eastAsia="ar-SA"/>
               </w:rPr>
-              <w:t xml:space="preserve"> fra BodyRock3000</w:t>
-            </w:r>
+              <w:t xml:space="preserve"> visuelt </w:t>
+            </w:r>
+          </w:p>
+          <w:p>
+            <w:pPr>
+              <w:suppressLineNumbers/>
+              <w:suppressAutoHyphens/>
+              <w:spacing w:after="160"/>
+              <w:cnfStyle w:val="000000100000"/>
+              <w:rPr>
+                <w:rFonts w:eastAsia="SimSun" w:cs="Calibri"/>
+                <w:kern w:val="1"/>
+                <w:lang w:eastAsia="ar-SA"/>
+              </w:rPr>
+            </w:pPr>
           </w:p>
         </w:tc>
         <w:tc>
@@ -1386,58 +1267,29 @@
                 <w:lang w:eastAsia="da-DK"/>
               </w:rPr>
             </w:pPr>
-            <w:r>
-              <w:rPr>
-                <w:rFonts w:asciiTheme="minorHAnsi" w:eastAsiaTheme="minorEastAsia" w:hAnsiTheme="minorHAnsi" w:cstheme="minorBidi"/>
-                <w:lang w:eastAsia="da-DK"/>
-              </w:rPr>
-              <w:t>Auditiv</w:t>
-            </w:r>
-            <w:r>
-              <w:rPr>
-                <w:rFonts w:asciiTheme="minorHAnsi" w:eastAsiaTheme="minorEastAsia" w:hAnsiTheme="minorHAnsi" w:cstheme="minorBidi"/>
-                <w:lang w:eastAsia="da-DK"/>
-              </w:rPr>
-              <w:t xml:space="preserve"> test:</w:t>
-            </w:r>
-            <w:r>
-              <w:rPr>
-                <w:rFonts w:asciiTheme="minorHAnsi" w:eastAsiaTheme="minorEastAsia" w:hAnsiTheme="minorHAnsi" w:cstheme="minorBidi"/>
-                <w:lang w:eastAsia="da-DK"/>
-              </w:rPr>
-              <w:br/>
-              <w:t>BodyRock3000 angiver</w:t>
-            </w:r>
-            <w:r>
-              <w:rPr>
-                <w:rFonts w:asciiTheme="minorHAnsi" w:eastAsiaTheme="minorEastAsia" w:hAnsiTheme="minorHAnsi" w:cstheme="minorBidi"/>
-                <w:lang w:eastAsia="da-DK"/>
-              </w:rPr>
-              <w:t xml:space="preserve"> en</w:t>
-            </w:r>
-            <w:r>
-              <w:rPr>
-                <w:rFonts w:asciiTheme="minorHAnsi" w:eastAsiaTheme="minorEastAsia" w:hAnsiTheme="minorHAnsi" w:cstheme="minorBidi"/>
-                <w:lang w:eastAsia="da-DK"/>
-              </w:rPr>
-              <w:t xml:space="preserve"> </w:t>
-            </w:r>
-            <w:r>
-              <w:rPr>
-                <w:rFonts w:asciiTheme="minorHAnsi" w:eastAsiaTheme="minorEastAsia" w:hAnsiTheme="minorHAnsi" w:cstheme="minorBidi"/>
-                <w:lang w:eastAsia="da-DK"/>
-              </w:rPr>
-              <w:t xml:space="preserve">auditive </w:t>
-            </w:r>
             <w:proofErr w:type="spellStart"/>
             <w:r>
               <w:rPr>
                 <w:rFonts w:asciiTheme="minorHAnsi" w:eastAsiaTheme="minorEastAsia" w:hAnsiTheme="minorHAnsi" w:cstheme="minorBidi"/>
                 <w:lang w:eastAsia="da-DK"/>
               </w:rPr>
-              <w:t>fejlmeddelse</w:t>
+              <w:t>Body</w:t>
+            </w:r>
+            <w:r>
+              <w:rPr>
+                <w:rFonts w:asciiTheme="minorHAnsi" w:eastAsiaTheme="minorEastAsia" w:hAnsiTheme="minorHAnsi" w:cstheme="minorBidi"/>
+                <w:lang w:eastAsia="da-DK"/>
+              </w:rPr>
+              <w:t>s</w:t>
             </w:r>
             <w:proofErr w:type="spellEnd"/>
+            <w:r>
+              <w:rPr>
+                <w:rFonts w:asciiTheme="minorHAnsi" w:eastAsiaTheme="minorEastAsia" w:hAnsiTheme="minorHAnsi" w:cstheme="minorBidi"/>
+                <w:lang w:eastAsia="da-DK"/>
+              </w:rPr>
+              <w:t xml:space="preserve"> fejlindikator er tændt</w:t>
+            </w:r>
           </w:p>
         </w:tc>
         <w:tc>

</xml_diff>